<commit_message>
feat: interfaz unificada con DocumentProcessor, actualización data_access, document_processing, y la incorporación de services y core. Funciona comportamiento interfaz gráfica
</commit_message>
<xml_diff>
--- a/architecture/document_templates/Carta_Incumplimiento_Informe.docx
+++ b/architecture/document_templates/Carta_Incumplimiento_Informe.docx
@@ -234,7 +234,43 @@
           <w:sz w:val="20"/>
           <w:szCs w:val="20"/>
         </w:rPr>
-        <w:t>COMUNICA INCUMPLIMIENTO DE ENTREGA INFORME [NOMBRE INFORME] Y REQUIERE SU PRESENTACIÓN “[NOMBRE DE PROYECTO]” CÓDIGO [CÓDIGO].</w:t>
+        <w:t xml:space="preserve">COMUNICA INCUMPLIMIENTO DE ENTREGA </w:t>
+      </w:r>
+      <w:r>
+        <w:rPr>
+          <w:rFonts w:ascii="Arial" w:hAnsi="Arial" w:cs="Arial"/>
+          <w:b/>
+          <w:sz w:val="20"/>
+          <w:szCs w:val="20"/>
+        </w:rPr>
+        <w:t xml:space="preserve">[NOMBRE INFORME] </w:t>
+      </w:r>
+      <w:r>
+        <w:rPr>
+          <w:rFonts w:ascii="Arial" w:hAnsi="Arial" w:cs="Arial"/>
+          <w:b/>
+          <w:sz w:val="20"/>
+          <w:szCs w:val="20"/>
+        </w:rPr>
+        <w:t xml:space="preserve">Y REQUIERE SU PRESENTACIÓN </w:t>
+      </w:r>
+      <w:r>
+        <w:rPr>
+          <w:rFonts w:ascii="Arial" w:hAnsi="Arial" w:cs="Arial"/>
+          <w:b/>
+          <w:sz w:val="20"/>
+          <w:szCs w:val="20"/>
+        </w:rPr>
+        <w:t xml:space="preserve">“[NOMBRE DE PROYECTO]” </w:t>
+      </w:r>
+      <w:r>
+        <w:rPr>
+          <w:rFonts w:ascii="Arial" w:hAnsi="Arial" w:cs="Arial"/>
+          <w:b/>
+          <w:sz w:val="20"/>
+          <w:szCs w:val="20"/>
+        </w:rPr>
+        <w:t>CÓDIGO [CÓDIGO].</w:t>
       </w:r>
     </w:p>
     <w:p>
@@ -371,33 +407,25 @@
           <w:rFonts w:ascii="Arial" w:hAnsi="Arial" w:cs="Arial"/>
           <w:sz w:val="20"/>
           <w:szCs w:val="20"/>
-        </w:rPr>
-      </w:pPr>
-      <w:r>
-        <w:rPr>
-          <w:rFonts w:ascii="Arial" w:hAnsi="Arial" w:cs="Arial"/>
-          <w:sz w:val="20"/>
-          <w:szCs w:val="20"/>
-        </w:rPr>
-        <w:t>[</w:t>
-      </w:r>
-      <w:proofErr w:type="gramStart"/>
-      <w:r>
-        <w:rPr>
-          <w:rFonts w:ascii="Arial" w:hAnsi="Arial" w:cs="Arial"/>
-          <w:sz w:val="20"/>
-          <w:szCs w:val="20"/>
-        </w:rPr>
-        <w:t>nombre beneficiaria</w:t>
-      </w:r>
-      <w:proofErr w:type="gramEnd"/>
-      <w:r>
-        <w:rPr>
-          <w:rFonts w:ascii="Arial" w:hAnsi="Arial" w:cs="Arial"/>
-          <w:sz w:val="20"/>
-          <w:szCs w:val="20"/>
-        </w:rPr>
-        <w:t>]</w:t>
+          <w:u w:val="single"/>
+        </w:rPr>
+      </w:pPr>
+      <w:r>
+        <w:rPr>
+          <w:rFonts w:ascii="Arial" w:hAnsi="Arial" w:cs="Arial"/>
+          <w:sz w:val="20"/>
+          <w:szCs w:val="20"/>
+        </w:rPr>
+        <w:t>[NOMBRE BENEFICIARIA]</w:t>
+      </w:r>
+      <w:r>
+        <w:rPr>
+          <w:rFonts w:ascii="Arial" w:hAnsi="Arial" w:cs="Arial"/>
+          <w:sz w:val="20"/>
+          <w:szCs w:val="20"/>
+          <w:u w:val="single"/>
+        </w:rPr>
+        <w:t xml:space="preserve"> </w:t>
       </w:r>
     </w:p>
     <w:p>
@@ -411,7 +439,6 @@
           <w:rFonts w:ascii="Arial" w:hAnsi="Arial" w:cs="Arial"/>
           <w:sz w:val="20"/>
           <w:szCs w:val="20"/>
-          <w:u w:val="single"/>
           <w:lang w:val="es-ES"/>
         </w:rPr>
       </w:pPr>
@@ -420,10 +447,8 @@
           <w:rFonts w:ascii="Arial" w:hAnsi="Arial" w:cs="Arial"/>
           <w:sz w:val="20"/>
           <w:szCs w:val="20"/>
-          <w:u w:val="single"/>
-          <w:lang w:val="es-ES"/>
-        </w:rPr>
-        <w:t>[dirección]</w:t>
+        </w:rPr>
+        <w:t>[DIRECCIÓN]</w:t>
       </w:r>
     </w:p>
     <w:p>
@@ -435,21 +460,6 @@
         <w:spacing w:after="0"/>
         <w:rPr>
           <w:rFonts w:ascii="Arial" w:hAnsi="Arial" w:cs="Arial"/>
-          <w:sz w:val="20"/>
-          <w:szCs w:val="20"/>
-          <w:lang w:val="es-ES"/>
-        </w:rPr>
-      </w:pPr>
-    </w:p>
-    <w:p>
-      <w:pPr>
-        <w:tabs>
-          <w:tab w:val="center" w:pos="1722"/>
-          <w:tab w:val="center" w:pos="6116"/>
-        </w:tabs>
-        <w:spacing w:after="0"/>
-        <w:rPr>
-          <w:rFonts w:ascii="Arial" w:hAnsi="Arial" w:cs="Arial"/>
           <w:b/>
           <w:bCs/>
           <w:sz w:val="20"/>
@@ -595,43 +605,263 @@
           <w:sz w:val="20"/>
           <w:szCs w:val="20"/>
         </w:rPr>
-        <w:t xml:space="preserve">Junto con saludar, me dirijo a usted en relación con el informe de [nombre de informe -&gt; hito/avance/final], del proyecto denominado “[nombre de proyecto]”, código [código], cuya entrega, de conformidad con lo dispuesto en la cláusula duodécima del convenio de subsidio, celebrado el [día] de [mes] de [año], entre </w:t>
-      </w:r>
-      <w:proofErr w:type="spellStart"/>
-      <w:r>
-        <w:rPr>
-          <w:rFonts w:ascii="Arial" w:hAnsi="Arial" w:cs="Arial"/>
-          <w:sz w:val="20"/>
-          <w:szCs w:val="20"/>
-        </w:rPr>
-        <w:t>InnovaChile</w:t>
-      </w:r>
-      <w:proofErr w:type="spellEnd"/>
-      <w:r>
-        <w:rPr>
-          <w:rFonts w:ascii="Arial" w:hAnsi="Arial" w:cs="Arial"/>
-          <w:sz w:val="20"/>
-          <w:szCs w:val="20"/>
-        </w:rPr>
-        <w:t xml:space="preserve"> y [nombre beneficiaria], aprobado por Resolución (E) </w:t>
-      </w:r>
-      <w:proofErr w:type="spellStart"/>
-      <w:r>
-        <w:rPr>
-          <w:rFonts w:ascii="Arial" w:hAnsi="Arial" w:cs="Arial"/>
-          <w:sz w:val="20"/>
-          <w:szCs w:val="20"/>
-        </w:rPr>
-        <w:t>N°</w:t>
-      </w:r>
-      <w:proofErr w:type="spellEnd"/>
-      <w:r>
-        <w:rPr>
-          <w:rFonts w:ascii="Arial" w:hAnsi="Arial" w:cs="Arial"/>
-          <w:sz w:val="20"/>
-          <w:szCs w:val="20"/>
-        </w:rPr>
-        <w:t>[número], de [año], debía efectuarse a más tardar el día [día] de [mes] de [año], y que, a la fecha de la presente comunicación, no se ha efectuado.</w:t>
+        <w:t xml:space="preserve">Junto con saludar, me dirijo a usted en relación con el informe de </w:t>
+      </w:r>
+      <w:r>
+        <w:rPr>
+          <w:rFonts w:ascii="Arial" w:hAnsi="Arial" w:cs="Arial"/>
+          <w:sz w:val="20"/>
+          <w:szCs w:val="20"/>
+        </w:rPr>
+        <w:t>[NOMBRE INFORME]</w:t>
+      </w:r>
+      <w:r>
+        <w:rPr>
+          <w:rFonts w:ascii="Arial" w:hAnsi="Arial" w:cs="Arial"/>
+          <w:sz w:val="20"/>
+          <w:szCs w:val="20"/>
+        </w:rPr>
+        <w:t xml:space="preserve">, </w:t>
+      </w:r>
+      <w:r>
+        <w:rPr>
+          <w:rFonts w:ascii="Arial" w:hAnsi="Arial" w:cs="Arial"/>
+          <w:sz w:val="20"/>
+          <w:szCs w:val="20"/>
+        </w:rPr>
+        <w:t xml:space="preserve">del proyecto denominado </w:t>
+      </w:r>
+      <w:r>
+        <w:rPr>
+          <w:rFonts w:ascii="Arial" w:hAnsi="Arial" w:cs="Arial"/>
+          <w:sz w:val="20"/>
+          <w:szCs w:val="20"/>
+        </w:rPr>
+        <w:t>“</w:t>
+      </w:r>
+      <w:r>
+        <w:rPr>
+          <w:rFonts w:ascii="Arial" w:hAnsi="Arial" w:cs="Arial"/>
+          <w:sz w:val="20"/>
+          <w:szCs w:val="20"/>
+        </w:rPr>
+        <w:t>[NOMBRE DE PROYECTO]”</w:t>
+      </w:r>
+      <w:r>
+        <w:rPr>
+          <w:rFonts w:ascii="Arial" w:hAnsi="Arial" w:cs="Arial"/>
+          <w:sz w:val="20"/>
+          <w:szCs w:val="20"/>
+        </w:rPr>
+        <w:t>,</w:t>
+      </w:r>
+      <w:r>
+        <w:rPr>
+          <w:rFonts w:ascii="Arial" w:hAnsi="Arial" w:cs="Arial"/>
+          <w:sz w:val="20"/>
+          <w:szCs w:val="20"/>
+        </w:rPr>
+        <w:t xml:space="preserve"> </w:t>
+      </w:r>
+      <w:r>
+        <w:rPr>
+          <w:rFonts w:ascii="Arial" w:hAnsi="Arial" w:cs="Arial"/>
+          <w:sz w:val="20"/>
+          <w:szCs w:val="20"/>
+        </w:rPr>
+        <w:t xml:space="preserve">código </w:t>
+      </w:r>
+      <w:r>
+        <w:rPr>
+          <w:rFonts w:ascii="Arial" w:hAnsi="Arial" w:cs="Arial"/>
+          <w:sz w:val="20"/>
+          <w:szCs w:val="20"/>
+        </w:rPr>
+        <w:t>[CÓDIGO]</w:t>
+      </w:r>
+      <w:r>
+        <w:rPr>
+          <w:rFonts w:ascii="Arial" w:hAnsi="Arial" w:cs="Arial"/>
+          <w:sz w:val="20"/>
+          <w:szCs w:val="20"/>
+        </w:rPr>
+        <w:t xml:space="preserve">, </w:t>
+      </w:r>
+      <w:r>
+        <w:rPr>
+          <w:rFonts w:ascii="Arial" w:hAnsi="Arial" w:cs="Arial"/>
+          <w:sz w:val="20"/>
+          <w:szCs w:val="20"/>
+        </w:rPr>
+        <w:t xml:space="preserve">cuya entrega, de conformidad con lo dispuesto en la cláusula duodécima del convenio de subsidio, celebrado el </w:t>
+      </w:r>
+      <w:r>
+        <w:rPr>
+          <w:rFonts w:ascii="Arial" w:hAnsi="Arial" w:cs="Arial"/>
+          <w:sz w:val="20"/>
+          <w:szCs w:val="20"/>
+        </w:rPr>
+        <w:t>[DÍA RESOL]</w:t>
+      </w:r>
+      <w:r>
+        <w:rPr>
+          <w:rFonts w:ascii="Arial" w:hAnsi="Arial" w:cs="Arial"/>
+          <w:sz w:val="20"/>
+          <w:szCs w:val="20"/>
+        </w:rPr>
+        <w:t xml:space="preserve"> </w:t>
+      </w:r>
+      <w:r>
+        <w:rPr>
+          <w:rFonts w:ascii="Arial" w:hAnsi="Arial" w:cs="Arial"/>
+          <w:sz w:val="20"/>
+          <w:szCs w:val="20"/>
+        </w:rPr>
+        <w:t xml:space="preserve">de </w:t>
+      </w:r>
+      <w:r>
+        <w:rPr>
+          <w:rFonts w:ascii="Arial" w:hAnsi="Arial" w:cs="Arial"/>
+          <w:sz w:val="20"/>
+          <w:szCs w:val="20"/>
+        </w:rPr>
+        <w:t>[MES RESOL]</w:t>
+      </w:r>
+      <w:r>
+        <w:rPr>
+          <w:rFonts w:ascii="Arial" w:hAnsi="Arial" w:cs="Arial"/>
+          <w:sz w:val="20"/>
+          <w:szCs w:val="20"/>
+        </w:rPr>
+        <w:t xml:space="preserve"> </w:t>
+      </w:r>
+      <w:r>
+        <w:rPr>
+          <w:rFonts w:ascii="Arial" w:hAnsi="Arial" w:cs="Arial"/>
+          <w:sz w:val="20"/>
+          <w:szCs w:val="20"/>
+        </w:rPr>
+        <w:t xml:space="preserve">de </w:t>
+      </w:r>
+      <w:r>
+        <w:rPr>
+          <w:rFonts w:ascii="Arial" w:hAnsi="Arial" w:cs="Arial"/>
+          <w:sz w:val="20"/>
+          <w:szCs w:val="20"/>
+        </w:rPr>
+        <w:t>[AÑO RESOL</w:t>
+      </w:r>
+      <w:r>
+        <w:rPr>
+          <w:rFonts w:ascii="Arial" w:hAnsi="Arial" w:cs="Arial"/>
+          <w:sz w:val="20"/>
+          <w:szCs w:val="20"/>
+        </w:rPr>
+        <w:t xml:space="preserve">], entre InnovaChile y [nombre beneficiaria], aprobado por Resolución (E) N°[número], de </w:t>
+      </w:r>
+      <w:r>
+        <w:rPr>
+          <w:rFonts w:ascii="Arial" w:hAnsi="Arial" w:cs="Arial"/>
+          <w:sz w:val="20"/>
+          <w:szCs w:val="20"/>
+        </w:rPr>
+        <w:t>[AÑO RESOL]</w:t>
+      </w:r>
+      <w:r>
+        <w:rPr>
+          <w:rFonts w:ascii="Arial" w:hAnsi="Arial" w:cs="Arial"/>
+          <w:sz w:val="20"/>
+          <w:szCs w:val="20"/>
+        </w:rPr>
+        <w:t>,</w:t>
+      </w:r>
+      <w:r>
+        <w:rPr>
+          <w:rFonts w:ascii="Arial" w:hAnsi="Arial" w:cs="Arial"/>
+          <w:sz w:val="20"/>
+          <w:szCs w:val="20"/>
+        </w:rPr>
+        <w:t xml:space="preserve"> debía efectuarse a más tardar el día </w:t>
+      </w:r>
+      <w:r>
+        <w:rPr>
+          <w:rFonts w:ascii="Arial" w:hAnsi="Arial" w:cs="Arial"/>
+          <w:sz w:val="20"/>
+          <w:szCs w:val="20"/>
+        </w:rPr>
+        <w:t>[</w:t>
+      </w:r>
+      <w:r>
+        <w:rPr>
+          <w:rFonts w:ascii="Arial" w:hAnsi="Arial" w:cs="Arial"/>
+          <w:sz w:val="20"/>
+          <w:szCs w:val="20"/>
+        </w:rPr>
+        <w:t>DÍA]</w:t>
+      </w:r>
+      <w:r>
+        <w:rPr>
+          <w:rFonts w:ascii="Arial" w:hAnsi="Arial" w:cs="Arial"/>
+          <w:sz w:val="20"/>
+          <w:szCs w:val="20"/>
+        </w:rPr>
+        <w:t xml:space="preserve"> </w:t>
+      </w:r>
+      <w:r>
+        <w:rPr>
+          <w:rFonts w:ascii="Arial" w:hAnsi="Arial" w:cs="Arial"/>
+          <w:sz w:val="20"/>
+          <w:szCs w:val="20"/>
+        </w:rPr>
+        <w:t xml:space="preserve">de </w:t>
+      </w:r>
+      <w:r>
+        <w:rPr>
+          <w:rFonts w:ascii="Arial" w:hAnsi="Arial" w:cs="Arial"/>
+          <w:sz w:val="20"/>
+          <w:szCs w:val="20"/>
+        </w:rPr>
+        <w:t>[MES]</w:t>
+      </w:r>
+      <w:r>
+        <w:rPr>
+          <w:rFonts w:ascii="Arial" w:hAnsi="Arial" w:cs="Arial"/>
+          <w:sz w:val="20"/>
+          <w:szCs w:val="20"/>
+        </w:rPr>
+        <w:t xml:space="preserve"> </w:t>
+      </w:r>
+      <w:r>
+        <w:rPr>
+          <w:rFonts w:ascii="Arial" w:hAnsi="Arial" w:cs="Arial"/>
+          <w:sz w:val="20"/>
+          <w:szCs w:val="20"/>
+        </w:rPr>
+        <w:t xml:space="preserve">de </w:t>
+      </w:r>
+      <w:r>
+        <w:rPr>
+          <w:rFonts w:ascii="Arial" w:hAnsi="Arial" w:cs="Arial"/>
+          <w:sz w:val="20"/>
+          <w:szCs w:val="20"/>
+        </w:rPr>
+        <w:t>[AÑO]</w:t>
+      </w:r>
+      <w:r>
+        <w:rPr>
+          <w:rFonts w:ascii="Arial" w:hAnsi="Arial" w:cs="Arial"/>
+          <w:sz w:val="20"/>
+          <w:szCs w:val="20"/>
+        </w:rPr>
+        <w:t xml:space="preserve">, </w:t>
+      </w:r>
+      <w:r>
+        <w:rPr>
+          <w:rFonts w:ascii="Arial" w:hAnsi="Arial" w:cs="Arial"/>
+          <w:sz w:val="20"/>
+          <w:szCs w:val="20"/>
+        </w:rPr>
+        <w:t>y que, a la fecha de la presente comunicación, no se ha efectuado.</w:t>
       </w:r>
     </w:p>
     <w:p>
@@ -691,7 +921,31 @@
           <w:sz w:val="20"/>
           <w:szCs w:val="20"/>
         </w:rPr>
-        <w:t>En caso de no verificarse nuevamente la entrega del informe [nombre de informe -&gt; hito/avance/final] en tiempo y forma, situación que configura un incumplimiento reiterado, se procederá a ejecutar la garantía de fiel cumplimiento, de conformidad con lo establecido en la cláusula undécima del referido convenio de subsidio.</w:t>
+        <w:t>En caso de no verificarse nuevamente la entrega del [</w:t>
+      </w:r>
+      <w:r>
+        <w:rPr>
+          <w:rFonts w:ascii="Arial" w:hAnsi="Arial" w:cs="Arial"/>
+          <w:sz w:val="20"/>
+          <w:szCs w:val="20"/>
+        </w:rPr>
+        <w:t>NOMBRE INFORME]</w:t>
+      </w:r>
+      <w:r>
+        <w:rPr>
+          <w:rFonts w:ascii="Arial" w:hAnsi="Arial" w:cs="Arial"/>
+          <w:sz w:val="20"/>
+          <w:szCs w:val="20"/>
+        </w:rPr>
+        <w:t xml:space="preserve">, </w:t>
+      </w:r>
+      <w:r>
+        <w:rPr>
+          <w:rFonts w:ascii="Arial" w:hAnsi="Arial" w:cs="Arial"/>
+          <w:sz w:val="20"/>
+          <w:szCs w:val="20"/>
+        </w:rPr>
+        <w:t>en tiempo y forma, situación que configura un incumplimiento reiterado, se procederá a ejecutar la garantía de fiel cumplimiento, de conformidad con lo establecido en la cláusula undécima del referido convenio de subsidio.</w:t>
       </w:r>
     </w:p>
     <w:p>
@@ -794,27 +1048,7 @@
           <w:sz w:val="20"/>
           <w:szCs w:val="20"/>
         </w:rPr>
-        <w:t xml:space="preserve">[Nombre </w:t>
-      </w:r>
-      <w:proofErr w:type="gramStart"/>
-      <w:r>
-        <w:rPr>
-          <w:rFonts w:ascii="Arial" w:hAnsi="Arial" w:cs="Arial"/>
-          <w:b/>
-          <w:sz w:val="20"/>
-          <w:szCs w:val="20"/>
-        </w:rPr>
-        <w:t>Subdirector</w:t>
-      </w:r>
-      <w:proofErr w:type="gramEnd"/>
-      <w:r>
-        <w:rPr>
-          <w:rFonts w:ascii="Arial" w:hAnsi="Arial" w:cs="Arial"/>
-          <w:b/>
-          <w:sz w:val="20"/>
-          <w:szCs w:val="20"/>
-        </w:rPr>
-        <w:t>]</w:t>
+        <w:t xml:space="preserve">[SUBDIRECTOR] </w:t>
       </w:r>
     </w:p>
     <w:p>
@@ -836,7 +1070,7 @@
           <w:sz w:val="20"/>
           <w:szCs w:val="20"/>
         </w:rPr>
-        <w:t>[Nombre Subdirección]</w:t>
+        <w:t>[SUBDIRECCION]</w:t>
       </w:r>
     </w:p>
     <w:p>
@@ -937,32 +1171,82 @@
     </w:p>
     <w:p>
       <w:pPr>
-        <w:spacing w:after="223"/>
-        <w:jc w:val="both"/>
-        <w:rPr>
-          <w:rFonts w:ascii="Arial" w:hAnsi="Arial" w:cs="Arial"/>
-          <w:sz w:val="20"/>
-          <w:szCs w:val="20"/>
-        </w:rPr>
-      </w:pPr>
-      <w:r>
-        <w:rPr>
-          <w:rFonts w:ascii="Arial" w:hAnsi="Arial" w:cs="Arial"/>
-          <w:sz w:val="20"/>
-          <w:szCs w:val="20"/>
-        </w:rPr>
-        <w:t xml:space="preserve">Carta suscrita mediante firma electrónica avanzada por XXXXXXXXX, Dirección/Gerencia XXXXXXX </w:t>
-      </w:r>
-    </w:p>
-    <w:p>
-      <w:pPr>
-        <w:jc w:val="both"/>
-        <w:rPr>
-          <w:rFonts w:ascii="Arial" w:hAnsi="Arial" w:cs="Arial"/>
-          <w:sz w:val="20"/>
-          <w:szCs w:val="20"/>
-        </w:rPr>
-      </w:pPr>
+        <w:spacing w:after="4" w:line="250" w:lineRule="auto"/>
+        <w:ind w:hanging="10"/>
+        <w:rPr>
+          <w:rFonts w:ascii="Arial" w:hAnsi="Arial" w:cs="Arial"/>
+          <w:b/>
+          <w:sz w:val="20"/>
+          <w:szCs w:val="20"/>
+        </w:rPr>
+      </w:pPr>
+      <w:r>
+        <w:rPr>
+          <w:rFonts w:ascii="Arial" w:hAnsi="Arial" w:cs="Arial"/>
+          <w:sz w:val="20"/>
+          <w:szCs w:val="20"/>
+        </w:rPr>
+        <w:t>Carta suscrita mediante firma electrónica avanzada por</w:t>
+      </w:r>
+      <w:r>
+        <w:rPr>
+          <w:rFonts w:ascii="Arial" w:hAnsi="Arial" w:cs="Arial"/>
+          <w:sz w:val="20"/>
+          <w:szCs w:val="20"/>
+        </w:rPr>
+        <w:t xml:space="preserve"> </w:t>
+      </w:r>
+      <w:r>
+        <w:rPr>
+          <w:rFonts w:ascii="Arial" w:hAnsi="Arial" w:cs="Arial"/>
+          <w:b/>
+          <w:sz w:val="20"/>
+          <w:szCs w:val="20"/>
+        </w:rPr>
+        <w:t xml:space="preserve">[SUBDIRECTOR] </w:t>
+      </w:r>
+      <w:r>
+        <w:rPr>
+          <w:rFonts w:ascii="Arial" w:hAnsi="Arial" w:cs="Arial"/>
+          <w:b/>
+          <w:sz w:val="20"/>
+          <w:szCs w:val="20"/>
+        </w:rPr>
+        <w:t xml:space="preserve">- </w:t>
+      </w:r>
+      <w:r>
+        <w:rPr>
+          <w:rFonts w:ascii="Arial" w:hAnsi="Arial" w:cs="Arial"/>
+          <w:b/>
+          <w:sz w:val="20"/>
+          <w:szCs w:val="20"/>
+        </w:rPr>
+        <w:t>[SUBDIRECCION]</w:t>
+      </w:r>
+      <w:r>
+        <w:rPr>
+          <w:rFonts w:ascii="Arial" w:hAnsi="Arial" w:cs="Arial"/>
+          <w:sz w:val="20"/>
+          <w:szCs w:val="20"/>
+        </w:rPr>
+        <w:t xml:space="preserve">, </w:t>
+      </w:r>
+      <w:r>
+        <w:rPr>
+          <w:rFonts w:ascii="Arial" w:hAnsi="Arial" w:cs="Arial"/>
+          <w:sz w:val="20"/>
+          <w:szCs w:val="20"/>
+        </w:rPr>
+        <w:t>Gerencia de Innovación.</w:t>
+      </w:r>
+      <w:r>
+        <w:rPr>
+          <w:rFonts w:ascii="Arial" w:hAnsi="Arial" w:cs="Arial"/>
+          <w:sz w:val="20"/>
+          <w:szCs w:val="20"/>
+        </w:rPr>
+        <w:t xml:space="preserve"> </w:t>
+      </w:r>
     </w:p>
     <w:p>
       <w:pPr>
@@ -974,32 +1258,6 @@
           <w:szCs w:val="20"/>
         </w:rPr>
       </w:pPr>
-      <w:r>
-        <w:rPr>
-          <w:rFonts w:ascii="Arial" w:hAnsi="Arial" w:cs="Arial"/>
-          <w:sz w:val="20"/>
-          <w:szCs w:val="20"/>
-        </w:rPr>
-        <w:t>XXX/</w:t>
-      </w:r>
-      <w:proofErr w:type="spellStart"/>
-      <w:r>
-        <w:rPr>
-          <w:rFonts w:ascii="Arial" w:hAnsi="Arial" w:cs="Arial"/>
-          <w:sz w:val="20"/>
-          <w:szCs w:val="20"/>
-        </w:rPr>
-        <w:t>nnn</w:t>
-      </w:r>
-      <w:proofErr w:type="spellEnd"/>
-      <w:r>
-        <w:rPr>
-          <w:rFonts w:ascii="Arial" w:hAnsi="Arial" w:cs="Arial"/>
-          <w:sz w:val="20"/>
-          <w:szCs w:val="20"/>
-        </w:rPr>
-        <w:t xml:space="preserve"> (INICIALES DE RESPONSABILIDAD)</w:t>
-      </w:r>
     </w:p>
     <w:p>
       <w:pPr>
@@ -1011,14 +1269,6 @@
           <w:szCs w:val="20"/>
         </w:rPr>
       </w:pPr>
-      <w:r>
-        <w:rPr>
-          <w:rFonts w:ascii="Arial" w:hAnsi="Arial" w:cs="Arial"/>
-          <w:sz w:val="20"/>
-          <w:szCs w:val="20"/>
-        </w:rPr>
-        <w:t>N.º/2000</w:t>
-      </w:r>
     </w:p>
     <w:p>
       <w:pPr>
@@ -1030,14 +1280,17 @@
           <w:szCs w:val="20"/>
         </w:rPr>
       </w:pPr>
-      <w:r>
-        <w:rPr>
-          <w:rFonts w:ascii="Arial" w:hAnsi="Arial" w:cs="Arial"/>
-          <w:sz w:val="20"/>
-          <w:szCs w:val="20"/>
-        </w:rPr>
-        <w:t>Incl.</w:t>
-      </w:r>
+    </w:p>
+    <w:p>
+      <w:pPr>
+        <w:spacing w:after="0"/>
+        <w:jc w:val="both"/>
+        <w:rPr>
+          <w:rFonts w:ascii="Arial" w:hAnsi="Arial" w:cs="Arial"/>
+          <w:sz w:val="20"/>
+          <w:szCs w:val="20"/>
+        </w:rPr>
+      </w:pPr>
     </w:p>
     <w:p>
       <w:pPr>
@@ -1089,7 +1342,46 @@
           <w:sz w:val="20"/>
           <w:szCs w:val="20"/>
         </w:rPr>
-        <w:t>Destinatario</w:t>
+        <w:t>[EJECUTIVO TÉCNICO]</w:t>
+      </w:r>
+      <w:r>
+        <w:rPr>
+          <w:rFonts w:ascii="Arial" w:hAnsi="Arial" w:cs="Arial"/>
+          <w:sz w:val="20"/>
+          <w:szCs w:val="20"/>
+        </w:rPr>
+        <w:t xml:space="preserve">, </w:t>
+      </w:r>
+      <w:r>
+        <w:rPr>
+          <w:rFonts w:ascii="Arial" w:hAnsi="Arial" w:cs="Arial"/>
+          <w:sz w:val="20"/>
+          <w:szCs w:val="20"/>
+        </w:rPr>
+        <w:t>[SUBDIRECCION]</w:t>
+      </w:r>
+    </w:p>
+    <w:p>
+      <w:pPr>
+        <w:numPr>
+          <w:ilvl w:val="0"/>
+          <w:numId w:val="1"/>
+        </w:numPr>
+        <w:spacing w:after="0" w:line="240" w:lineRule="auto"/>
+        <w:jc w:val="both"/>
+        <w:rPr>
+          <w:rFonts w:ascii="Arial" w:hAnsi="Arial" w:cs="Arial"/>
+          <w:sz w:val="20"/>
+          <w:szCs w:val="20"/>
+        </w:rPr>
+      </w:pPr>
+      <w:r>
+        <w:rPr>
+          <w:rFonts w:ascii="Arial" w:hAnsi="Arial" w:cs="Arial"/>
+          <w:sz w:val="20"/>
+          <w:szCs w:val="20"/>
+        </w:rPr>
+        <w:t>Operaciones InnovaChile</w:t>
       </w:r>
     </w:p>
     <w:p>
@@ -1114,6 +1406,18 @@
         </w:rPr>
         <w:t>Oficina de Partes</w:t>
       </w:r>
+    </w:p>
+    <w:p>
+      <w:pPr>
+        <w:spacing w:after="4" w:line="250" w:lineRule="auto"/>
+        <w:ind w:hanging="10"/>
+        <w:jc w:val="right"/>
+        <w:rPr>
+          <w:rFonts w:ascii="Arial" w:hAnsi="Arial" w:cs="Arial"/>
+          <w:sz w:val="20"/>
+          <w:szCs w:val="20"/>
+        </w:rPr>
+      </w:pPr>
     </w:p>
     <w:sectPr>
       <w:headerReference w:type="even" r:id="rId8"/>

</xml_diff>

<commit_message>
refactor: Se elimina el script de org_structure.py porque los datos de subdirección y subdirector se integran al archivo excel. Se ajustan algunos nombres de etiquetas
</commit_message>
<xml_diff>
--- a/architecture/document_templates/Carta_Incumplimiento_Informe.docx
+++ b/architecture/document_templates/Carta_Incumplimiento_Informe.docx
@@ -757,7 +757,23 @@
           <w:sz w:val="20"/>
           <w:szCs w:val="20"/>
         </w:rPr>
-        <w:t xml:space="preserve">], entre InnovaChile y [nombre beneficiaria], aprobado por Resolución (E) N°[número], de </w:t>
+        <w:t xml:space="preserve">], entre InnovaChile y </w:t>
+      </w:r>
+      <w:r>
+        <w:rPr>
+          <w:rFonts w:ascii="Arial" w:hAnsi="Arial" w:cs="Arial"/>
+          <w:sz w:val="20"/>
+          <w:szCs w:val="20"/>
+        </w:rPr>
+        <w:t>[NOMBRE BENEFICIARIA]</w:t>
+      </w:r>
+      <w:r>
+        <w:rPr>
+          <w:rFonts w:ascii="Arial" w:hAnsi="Arial" w:cs="Arial"/>
+          <w:sz w:val="20"/>
+          <w:szCs w:val="20"/>
+        </w:rPr>
+        <w:t xml:space="preserve">], aprobado por Resolución (E) N°[número], de </w:t>
       </w:r>
       <w:r>
         <w:rPr>
@@ -2233,7 +2249,6 @@
   <w:style w:type="character" w:default="1" w:styleId="Fuentedeprrafopredeter">
     <w:name w:val="Default Paragraph Font"/>
     <w:uiPriority w:val="1"/>
-    <w:semiHidden/>
     <w:unhideWhenUsed/>
   </w:style>
   <w:style w:type="table" w:default="1" w:styleId="Tablanormal">

</xml_diff>

<commit_message>
Actualizar etiqueta [NÚMERO] en templates
</commit_message>
<xml_diff>
--- a/architecture/document_templates/Carta_Incumplimiento_Informe.docx
+++ b/architecture/document_templates/Carta_Incumplimiento_Informe.docx
@@ -757,7 +757,25 @@
           <w:sz w:val="20"/>
           <w:szCs w:val="20"/>
         </w:rPr>
-        <w:t xml:space="preserve">], entre InnovaChile y </w:t>
+        <w:t xml:space="preserve">], entre </w:t>
+      </w:r>
+      <w:proofErr w:type="spellStart"/>
+      <w:r>
+        <w:rPr>
+          <w:rFonts w:ascii="Arial" w:hAnsi="Arial" w:cs="Arial"/>
+          <w:sz w:val="20"/>
+          <w:szCs w:val="20"/>
+        </w:rPr>
+        <w:t>InnovaChile</w:t>
+      </w:r>
+      <w:proofErr w:type="spellEnd"/>
+      <w:r>
+        <w:rPr>
+          <w:rFonts w:ascii="Arial" w:hAnsi="Arial" w:cs="Arial"/>
+          <w:sz w:val="20"/>
+          <w:szCs w:val="20"/>
+        </w:rPr>
+        <w:t xml:space="preserve"> y </w:t>
       </w:r>
       <w:r>
         <w:rPr>
@@ -773,7 +791,57 @@
           <w:sz w:val="20"/>
           <w:szCs w:val="20"/>
         </w:rPr>
-        <w:t xml:space="preserve">], aprobado por Resolución (E) N°[número], de </w:t>
+        <w:t xml:space="preserve">], aprobado por Resolución </w:t>
+      </w:r>
+      <w:r>
+        <w:rPr>
+          <w:rFonts w:ascii="Arial" w:hAnsi="Arial" w:cs="Arial"/>
+          <w:sz w:val="20"/>
+          <w:szCs w:val="20"/>
+        </w:rPr>
+        <w:t xml:space="preserve">(E) </w:t>
+      </w:r>
+      <w:proofErr w:type="spellStart"/>
+      <w:r>
+        <w:rPr>
+          <w:rFonts w:ascii="Arial" w:hAnsi="Arial" w:cs="Arial"/>
+          <w:sz w:val="20"/>
+          <w:szCs w:val="20"/>
+        </w:rPr>
+        <w:t>N°</w:t>
+      </w:r>
+      <w:proofErr w:type="spellEnd"/>
+      <w:r>
+        <w:rPr>
+          <w:rFonts w:ascii="Arial" w:hAnsi="Arial" w:cs="Arial"/>
+          <w:sz w:val="20"/>
+          <w:szCs w:val="20"/>
+        </w:rPr>
+        <w:t xml:space="preserve"> </w:t>
+      </w:r>
+      <w:r>
+        <w:rPr>
+          <w:rFonts w:ascii="Arial" w:hAnsi="Arial" w:cs="Arial"/>
+          <w:sz w:val="20"/>
+          <w:szCs w:val="20"/>
+        </w:rPr>
+        <w:t>[NÚMERO]</w:t>
+      </w:r>
+      <w:r>
+        <w:rPr>
+          <w:rFonts w:ascii="Arial" w:hAnsi="Arial" w:cs="Arial"/>
+          <w:sz w:val="20"/>
+          <w:szCs w:val="20"/>
+        </w:rPr>
+        <w:t xml:space="preserve">, </w:t>
+      </w:r>
+      <w:r>
+        <w:rPr>
+          <w:rFonts w:ascii="Arial" w:hAnsi="Arial" w:cs="Arial"/>
+          <w:sz w:val="20"/>
+          <w:szCs w:val="20"/>
+        </w:rPr>
+        <w:t xml:space="preserve">de </w:t>
       </w:r>
       <w:r>
         <w:rPr>
@@ -907,7 +975,24 @@
           <w:sz w:val="20"/>
           <w:szCs w:val="20"/>
         </w:rPr>
-        <w:t xml:space="preserve">En mérito de lo señalado, requerimos a usted la presentación del informe previamente singularizado, a más tardar, el día [día] de [mes] de [año]. </w:t>
+        <w:t xml:space="preserve">En mérito de lo señalado, requerimos a usted la presentación del informe previamente singularizado, a más tardar, </w:t>
+      </w:r>
+      <w:r>
+        <w:rPr>
+          <w:rFonts w:ascii="Arial" w:hAnsi="Arial" w:cs="Arial"/>
+          <w:sz w:val="20"/>
+          <w:szCs w:val="20"/>
+          <w:highlight w:val="yellow"/>
+        </w:rPr>
+        <w:t>el día [día] de [mes] de [año].</w:t>
+      </w:r>
+      <w:r>
+        <w:rPr>
+          <w:rFonts w:ascii="Arial" w:hAnsi="Arial" w:cs="Arial"/>
+          <w:sz w:val="20"/>
+          <w:szCs w:val="20"/>
+        </w:rPr>
+        <w:t xml:space="preserve"> </w:t>
       </w:r>
     </w:p>
     <w:p>
@@ -961,7 +1046,39 @@
           <w:sz w:val="20"/>
           <w:szCs w:val="20"/>
         </w:rPr>
-        <w:t>en tiempo y forma, situación que configura un incumplimiento reiterado, se procederá a ejecutar la garantía de fiel cumplimiento, de conformidad con lo establecido en la cláusula undécima del referido convenio de subsidio.</w:t>
+        <w:t>en tiempo y forma, situación que configura un incumplimiento reiterado, se procederá a ejecutar la</w:t>
+      </w:r>
+      <w:r>
+        <w:rPr>
+          <w:rFonts w:ascii="Arial" w:hAnsi="Arial" w:cs="Arial"/>
+          <w:sz w:val="20"/>
+          <w:szCs w:val="20"/>
+        </w:rPr>
+        <w:t>s</w:t>
+      </w:r>
+      <w:r>
+        <w:rPr>
+          <w:rFonts w:ascii="Arial" w:hAnsi="Arial" w:cs="Arial"/>
+          <w:sz w:val="20"/>
+          <w:szCs w:val="20"/>
+        </w:rPr>
+        <w:t xml:space="preserve"> garantía</w:t>
+      </w:r>
+      <w:r>
+        <w:rPr>
+          <w:rFonts w:ascii="Arial" w:hAnsi="Arial" w:cs="Arial"/>
+          <w:sz w:val="20"/>
+          <w:szCs w:val="20"/>
+        </w:rPr>
+        <w:t>s asociadas al proyecto</w:t>
+      </w:r>
+      <w:r>
+        <w:rPr>
+          <w:rFonts w:ascii="Arial" w:hAnsi="Arial" w:cs="Arial"/>
+          <w:sz w:val="20"/>
+          <w:szCs w:val="20"/>
+        </w:rPr>
+        <w:t>, de conformidad con lo establecido en la cláusula undécima del referido convenio de subsidio.</w:t>
       </w:r>
     </w:p>
     <w:p>
@@ -1397,8 +1514,18 @@
           <w:sz w:val="20"/>
           <w:szCs w:val="20"/>
         </w:rPr>
-        <w:t>Operaciones InnovaChile</w:t>
-      </w:r>
+        <w:t xml:space="preserve">Operaciones </w:t>
+      </w:r>
+      <w:proofErr w:type="spellStart"/>
+      <w:r>
+        <w:rPr>
+          <w:rFonts w:ascii="Arial" w:hAnsi="Arial" w:cs="Arial"/>
+          <w:sz w:val="20"/>
+          <w:szCs w:val="20"/>
+        </w:rPr>
+        <w:t>InnovaChile</w:t>
+      </w:r>
+      <w:proofErr w:type="spellEnd"/>
     </w:p>
     <w:p>
       <w:pPr>
@@ -2249,6 +2376,7 @@
   <w:style w:type="character" w:default="1" w:styleId="Fuentedeprrafopredeter">
     <w:name w:val="Default Paragraph Font"/>
     <w:uiPriority w:val="1"/>
+    <w:semiHidden/>
     <w:unhideWhenUsed/>
   </w:style>
   <w:style w:type="table" w:default="1" w:styleId="Tablanormal">

</xml_diff>

<commit_message>
refactor: Se incorpora el comportamiento para identificar el informe según su fecha y numeración para generar el documento con el informe deseado. Se crea una nueva etiqueta llamada [TIPO INFORME] que implementa este comportamiento. Se actualiza script soap_query.py y los archivos word.
</commit_message>
<xml_diff>
--- a/architecture/document_templates/Carta_Incumplimiento_Informe.docx
+++ b/architecture/document_templates/Carta_Incumplimiento_Informe.docx
@@ -613,7 +613,7 @@
           <w:sz w:val="20"/>
           <w:szCs w:val="20"/>
         </w:rPr>
-        <w:t>[NOMBRE INFORME]</w:t>
+        <w:t>[TIPO INFORME]</w:t>
       </w:r>
       <w:r>
         <w:rPr>
@@ -791,7 +791,7 @@
           <w:sz w:val="20"/>
           <w:szCs w:val="20"/>
         </w:rPr>
-        <w:t xml:space="preserve">], aprobado por Resolución </w:t>
+        <w:t xml:space="preserve">, aprobado por Resolución </w:t>
       </w:r>
       <w:r>
         <w:rPr>
@@ -1022,15 +1022,15 @@
           <w:sz w:val="20"/>
           <w:szCs w:val="20"/>
         </w:rPr>
-        <w:t>En caso de no verificarse nuevamente la entrega del [</w:t>
-      </w:r>
-      <w:r>
-        <w:rPr>
-          <w:rFonts w:ascii="Arial" w:hAnsi="Arial" w:cs="Arial"/>
-          <w:sz w:val="20"/>
-          <w:szCs w:val="20"/>
-        </w:rPr>
-        <w:t>NOMBRE INFORME]</w:t>
+        <w:t xml:space="preserve">En caso de no verificarse nuevamente la entrega del </w:t>
+      </w:r>
+      <w:r>
+        <w:rPr>
+          <w:rFonts w:ascii="Arial" w:hAnsi="Arial" w:cs="Arial"/>
+          <w:sz w:val="20"/>
+          <w:szCs w:val="20"/>
+        </w:rPr>
+        <w:t>[TIPO INFORME]</w:t>
       </w:r>
       <w:r>
         <w:rPr>
@@ -2376,7 +2376,6 @@
   <w:style w:type="character" w:default="1" w:styleId="Fuentedeprrafopredeter">
     <w:name w:val="Default Paragraph Font"/>
     <w:uiPriority w:val="1"/>
-    <w:semiHidden/>
     <w:unhideWhenUsed/>
   </w:style>
   <w:style w:type="table" w:default="1" w:styleId="Tablanormal">

</xml_diff>